<commit_message>
add text document for new ideas
</commit_message>
<xml_diff>
--- a/Business/meeting prorail en ns.docx
+++ b/Business/meeting prorail en ns.docx
@@ -15,22 +15,7 @@
         <w:t>6 weken geleden begonnen met proftaak, hierin was de opdracht om een innovatie te verzinnen die met milieu of iets dergelijks te maken heeft. In ieder geval iets dat impact heeft op de samenleving daaruit is RailView ontstaan.</w:t>
       </w:r>
       <w:r>
-        <w:t xml:space="preserve"> </w:t>
-      </w:r>
-      <w:r>
-        <w:t>Wat mijn groep als innovatie hebben bedacht is het implementeren van "</w:t>
-      </w:r>
-      <w:r>
-        <w:t>Beweging</w:t>
-      </w:r>
-      <w:r>
-        <w:t xml:space="preserve"> detectie camera's" en die plaatsen op plekken waar de meeste </w:t>
-      </w:r>
-      <w:r>
-        <w:t>zelfmoordpogingen</w:t>
-      </w:r>
-      <w:r>
-        <w:t xml:space="preserve"> voorkomen op spoorwegen waar weinig tot geen verkeer/mensen zijn. Daarmee kunnen de </w:t>
+        <w:t xml:space="preserve"> Wat mijn groep als innovatie hebben bedacht is het implementeren van "Beweging detectie camera's" en die plaatsen op plekken waar de meeste zelfmoordpogingen voorkomen op spoorwegen waar weinig tot geen verkeer/mensen zijn. Daarmee kunnen de </w:t>
       </w:r>
       <w:r>
         <w:t>jullie</w:t>
@@ -49,11 +34,9 @@
       <w:r>
         <w:t xml:space="preserve">Een van hun </w:t>
       </w:r>
-      <w:proofErr w:type="gramStart"/>
-      <w:r>
-        <w:t>stakeholder..?</w:t>
-      </w:r>
-      <w:proofErr w:type="gramEnd"/>
+      <w:r>
+        <w:t>stakeholder...?</w:t>
+      </w:r>
     </w:p>
     <w:p>
       <w:r>

</xml_diff>